<commit_message>
fixed resume asset (again)
</commit_message>
<xml_diff>
--- a/assets/Resume.docx
+++ b/assets/Resume.docx
@@ -125,16 +125,7 @@
             <w:rStyle w:val="Hyperlink"/>
             <w:rFonts w:ascii="Cambria" w:eastAsia="Cambria" w:hAnsi="Cambria" w:cs="Cambria"/>
           </w:rPr>
-          <w:t>h</w:t>
-        </w:r>
-        <w:bookmarkStart w:id="0" w:name="_GoBack"/>
-        <w:bookmarkEnd w:id="0"/>
-        <w:r>
-          <w:rPr>
-            <w:rStyle w:val="Hyperlink"/>
-            <w:rFonts w:ascii="Cambria" w:eastAsia="Cambria" w:hAnsi="Cambria" w:cs="Cambria"/>
-          </w:rPr>
-          <w:t>ttps://github.com/tbiaglow</w:t>
+          <w:t>https://github.com/tbiaglow</w:t>
         </w:r>
       </w:hyperlink>
     </w:p>
@@ -248,7 +239,21 @@
         <w:rPr>
           <w:rFonts w:ascii="Cambria" w:eastAsia="Cambria" w:hAnsi="Cambria" w:cs="Cambria"/>
         </w:rPr>
-        <w:t xml:space="preserve"> |  Express | JavaScript |  jQuery | React | GIT | GitHub | MongoDB | MySQL | Firebase | Handlebars | HTML | CSS | Bootstrap | </w:t>
+        <w:t xml:space="preserve"> </w:t>
+      </w:r>
+      <w:proofErr w:type="gramStart"/>
+      <w:r>
+        <w:rPr>
+          <w:rFonts w:ascii="Cambria" w:eastAsia="Cambria" w:hAnsi="Cambria" w:cs="Cambria"/>
+        </w:rPr>
+        <w:t>|  Express</w:t>
+      </w:r>
+      <w:proofErr w:type="gramEnd"/>
+      <w:r>
+        <w:rPr>
+          <w:rFonts w:ascii="Cambria" w:eastAsia="Cambria" w:hAnsi="Cambria" w:cs="Cambria"/>
+        </w:rPr>
+        <w:t xml:space="preserve"> | JavaScript |  jQuery | React | GIT | GitHub | MongoDB | MySQL | Firebase | Handlebars | HTML | CSS | Bootstrap | </w:t>
       </w:r>
       <w:proofErr w:type="spellStart"/>
       <w:r>
@@ -1050,9 +1055,6 @@
     </w:p>
     <w:p>
       <w:pPr>
-        <w:tabs>
-          <w:tab w:val="right" w:pos="9900"/>
-        </w:tabs>
         <w:spacing w:after="0" w:line="240" w:lineRule="auto"/>
         <w:rPr>
           <w:rFonts w:ascii="Cambria" w:eastAsia="Cambria" w:hAnsi="Cambria" w:cs="Cambria"/>
@@ -1060,55 +1062,8 @@
           <w:szCs w:val="24"/>
         </w:rPr>
       </w:pPr>
-    </w:p>
-    <w:p>
-      <w:pPr>
-        <w:spacing w:after="0" w:line="240" w:lineRule="auto"/>
-        <w:rPr>
-          <w:rFonts w:ascii="Cambria" w:eastAsia="Cambria" w:hAnsi="Cambria" w:cs="Cambria"/>
-          <w:b/>
-          <w:sz w:val="24"/>
-          <w:szCs w:val="24"/>
-        </w:rPr>
-      </w:pPr>
-    </w:p>
-    <w:p>
-      <w:pPr>
-        <w:spacing w:after="0" w:line="240" w:lineRule="auto"/>
-        <w:rPr>
-          <w:rFonts w:ascii="Cambria" w:eastAsia="Cambria" w:hAnsi="Cambria" w:cs="Cambria"/>
-          <w:b/>
-          <w:sz w:val="24"/>
-          <w:szCs w:val="24"/>
-        </w:rPr>
-      </w:pPr>
-    </w:p>
-    <w:p>
-      <w:pPr>
-        <w:spacing w:after="0" w:line="240" w:lineRule="auto"/>
-        <w:rPr>
-          <w:rFonts w:ascii="Cambria" w:eastAsia="Cambria" w:hAnsi="Cambria" w:cs="Cambria"/>
-          <w:sz w:val="24"/>
-          <w:szCs w:val="24"/>
-        </w:rPr>
-      </w:pPr>
-      <w:r>
-        <w:rPr>
-          <w:rFonts w:ascii="Cambria" w:eastAsia="Cambria" w:hAnsi="Cambria" w:cs="Cambria"/>
-          <w:sz w:val="24"/>
-          <w:szCs w:val="24"/>
-        </w:rPr>
-        <w:t xml:space="preserve"> </w:t>
-      </w:r>
-    </w:p>
-    <w:p>
-      <w:pPr>
-        <w:spacing w:after="0" w:line="240" w:lineRule="auto"/>
-        <w:rPr>
-          <w:rFonts w:ascii="Arial" w:eastAsia="Arial" w:hAnsi="Arial" w:cs="Arial"/>
-          <w:b/>
-        </w:rPr>
-      </w:pPr>
+      <w:bookmarkStart w:id="0" w:name="_GoBack"/>
+      <w:bookmarkEnd w:id="0"/>
     </w:p>
     <w:sectPr>
       <w:pgSz w:w="12240" w:h="15840"/>

</xml_diff>

<commit_message>
updated resume and portfolio to include weightlifting database project
</commit_message>
<xml_diff>
--- a/assets/Resume.docx
+++ b/assets/Resume.docx
@@ -67,14 +67,21 @@
         </w:rPr>
         <w:t xml:space="preserve">LinkedIn: </w:t>
       </w:r>
-      <w:hyperlink r:id="rId6">
+      <w:hyperlink r:id="rId6" w:history="1">
         <w:r>
           <w:rPr>
+            <w:rStyle w:val="Hyperlink"/>
             <w:rFonts w:ascii="Cambria" w:eastAsia="Cambria" w:hAnsi="Cambria" w:cs="Cambria"/>
           </w:rPr>
           <w:t>https://www.linkedin.com/in/thomas-b-b5b73255/</w:t>
         </w:r>
       </w:hyperlink>
+      <w:r>
+        <w:rPr>
+          <w:rFonts w:ascii="Cambria" w:eastAsia="Cambria" w:hAnsi="Cambria" w:cs="Cambria"/>
+        </w:rPr>
+        <w:t xml:space="preserve"> </w:t>
+      </w:r>
     </w:p>
     <w:p>
       <w:pPr>
@@ -472,15 +479,13 @@
           <w:rFonts w:ascii="Cambria" w:eastAsia="Cambria" w:hAnsi="Cambria" w:cs="Cambria"/>
         </w:rPr>
       </w:pPr>
-      <w:proofErr w:type="spellStart"/>
-      <w:r>
-        <w:rPr>
-          <w:rFonts w:ascii="Cambria" w:eastAsia="Cambria" w:hAnsi="Cambria" w:cs="Cambria"/>
-          <w:b/>
-        </w:rPr>
-        <w:t>Javasip</w:t>
-      </w:r>
-      <w:proofErr w:type="spellEnd"/>
+      <w:r>
+        <w:rPr>
+          <w:rFonts w:ascii="Cambria" w:eastAsia="Cambria" w:hAnsi="Cambria" w:cs="Cambria"/>
+          <w:b/>
+        </w:rPr>
+        <w:t>Weightlifting Database</w:t>
+      </w:r>
       <w:r>
         <w:rPr>
           <w:rFonts w:ascii="Cambria" w:eastAsia="Cambria" w:hAnsi="Cambria" w:cs="Cambria"/>
@@ -500,20 +505,6 @@
           <w:b/>
         </w:rPr>
         <w:t xml:space="preserve"> Web Developer</w:t>
-      </w:r>
-    </w:p>
-    <w:p>
-      <w:pPr>
-        <w:spacing w:after="0" w:line="240" w:lineRule="auto"/>
-        <w:rPr>
-          <w:rFonts w:ascii="Cambria" w:eastAsia="Cambria" w:hAnsi="Cambria" w:cs="Cambria"/>
-        </w:rPr>
-      </w:pPr>
-      <w:r>
-        <w:rPr>
-          <w:rFonts w:ascii="Cambria" w:eastAsia="Cambria" w:hAnsi="Cambria" w:cs="Cambria"/>
-        </w:rPr>
-        <w:t>Web app that locates breweries near the user, displays them on a map, and provides information on them</w:t>
       </w:r>
     </w:p>
     <w:p>
@@ -531,25 +522,7 @@
         <w:rPr>
           <w:rFonts w:ascii="Cambria" w:eastAsia="Cambria" w:hAnsi="Cambria" w:cs="Cambria"/>
         </w:rPr>
-        <w:t>Worked</w:t>
-      </w:r>
-      <w:r>
-        <w:rPr>
-          <w:rFonts w:ascii="Cambria" w:eastAsia="Cambria" w:hAnsi="Cambria" w:cs="Cambria"/>
-        </w:rPr>
-        <w:t xml:space="preserve"> with</w:t>
-      </w:r>
-      <w:r>
-        <w:rPr>
-          <w:rFonts w:ascii="Cambria" w:eastAsia="Cambria" w:hAnsi="Cambria" w:cs="Cambria"/>
-        </w:rPr>
-        <w:t xml:space="preserve"> a team of four developers to build and deploy </w:t>
-      </w:r>
-      <w:r>
-        <w:rPr>
-          <w:rFonts w:ascii="Cambria" w:eastAsia="Cambria" w:hAnsi="Cambria" w:cs="Cambria"/>
-        </w:rPr>
-        <w:t>this app</w:t>
+        <w:t>Web app for competitive and recreational strength athletes that allows the user to monitor their progress on competitive lifts</w:t>
       </w:r>
     </w:p>
     <w:p>
@@ -593,7 +566,13 @@
         <w:rPr>
           <w:rFonts w:ascii="Cambria" w:eastAsia="Cambria" w:hAnsi="Cambria" w:cs="Cambria"/>
         </w:rPr>
-        <w:t>, jQuery</w:t>
+        <w:t xml:space="preserve">, </w:t>
+      </w:r>
+      <w:r>
+        <w:rPr>
+          <w:rFonts w:ascii="Cambria" w:eastAsia="Cambria" w:hAnsi="Cambria" w:cs="Cambria"/>
+        </w:rPr>
+        <w:t>React, MongoDB, Mongoose ODM, Node, Express</w:t>
       </w:r>
     </w:p>
     <w:p>
@@ -604,49 +583,55 @@
         </w:numPr>
         <w:spacing w:after="0" w:line="240" w:lineRule="auto"/>
         <w:rPr>
-          <w:rFonts w:ascii="Arial" w:eastAsia="Arial" w:hAnsi="Arial" w:cs="Arial"/>
-        </w:rPr>
-      </w:pPr>
-      <w:proofErr w:type="spellStart"/>
-      <w:r>
-        <w:rPr>
-          <w:rFonts w:ascii="Cambria" w:eastAsia="Cambria" w:hAnsi="Cambria" w:cs="Cambria"/>
-        </w:rPr>
-        <w:t>Github</w:t>
-      </w:r>
-      <w:proofErr w:type="spellEnd"/>
-      <w:r>
-        <w:rPr>
-          <w:rFonts w:ascii="Cambria" w:eastAsia="Cambria" w:hAnsi="Cambria" w:cs="Cambria"/>
-        </w:rPr>
-        <w:t xml:space="preserve">:  </w:t>
+          <w:rFonts w:ascii="Cambria" w:eastAsia="Arial" w:hAnsi="Cambria" w:cs="Arial"/>
+        </w:rPr>
+      </w:pPr>
+      <w:r>
+        <w:rPr>
+          <w:rFonts w:ascii="Cambria" w:eastAsia="Cambria" w:hAnsi="Cambria" w:cs="Cambria"/>
+        </w:rPr>
+        <w:t>Demo:</w:t>
+      </w:r>
+      <w:r>
+        <w:rPr>
+          <w:rFonts w:ascii="Cambria" w:eastAsia="Cambria" w:hAnsi="Cambria" w:cs="Cambria"/>
+        </w:rPr>
+        <w:t xml:space="preserve"> </w:t>
       </w:r>
       <w:hyperlink r:id="rId9" w:history="1">
         <w:r>
           <w:rPr>
             <w:rStyle w:val="Hyperlink"/>
-            <w:rFonts w:ascii="Cambria" w:eastAsia="Cambria" w:hAnsi="Cambria" w:cs="Cambria"/>
+            <w:rFonts w:ascii="Cambria" w:hAnsi="Cambria"/>
           </w:rPr>
-          <w:t>https://github.com/tbiaglow/Javasip</w:t>
+          <w:t>https://weightlifting-tracker.herokuapp.com/</w:t>
         </w:r>
       </w:hyperlink>
-      <w:r>
-        <w:rPr>
-          <w:rFonts w:ascii="Cambria" w:eastAsia="Cambria" w:hAnsi="Cambria" w:cs="Cambria"/>
-        </w:rPr>
-        <w:t xml:space="preserve"> </w:t>
-      </w:r>
-      <w:r>
-        <w:rPr>
-          <w:rFonts w:ascii="Cambria" w:eastAsia="Cambria" w:hAnsi="Cambria" w:cs="Cambria"/>
-        </w:rPr>
-        <w:t>Demo:</w:t>
-      </w:r>
-      <w:r>
-        <w:rPr>
-          <w:rFonts w:ascii="Cambria" w:eastAsia="Cambria" w:hAnsi="Cambria" w:cs="Cambria"/>
-        </w:rPr>
-        <w:t xml:space="preserve"> </w:t>
+    </w:p>
+    <w:p>
+      <w:pPr>
+        <w:numPr>
+          <w:ilvl w:val="0"/>
+          <w:numId w:val="1"/>
+        </w:numPr>
+        <w:spacing w:after="0" w:line="240" w:lineRule="auto"/>
+        <w:rPr>
+          <w:rFonts w:ascii="Arial" w:eastAsia="Arial" w:hAnsi="Arial" w:cs="Arial"/>
+        </w:rPr>
+      </w:pPr>
+      <w:proofErr w:type="spellStart"/>
+      <w:r>
+        <w:rPr>
+          <w:rFonts w:ascii="Cambria" w:eastAsia="Cambria" w:hAnsi="Cambria" w:cs="Cambria"/>
+        </w:rPr>
+        <w:t>Github</w:t>
+      </w:r>
+      <w:proofErr w:type="spellEnd"/>
+      <w:r>
+        <w:rPr>
+          <w:rFonts w:ascii="Cambria" w:eastAsia="Cambria" w:hAnsi="Cambria" w:cs="Cambria"/>
+        </w:rPr>
+        <w:t xml:space="preserve">:  </w:t>
       </w:r>
       <w:hyperlink r:id="rId10" w:history="1">
         <w:r>
@@ -654,15 +639,9 @@
             <w:rStyle w:val="Hyperlink"/>
             <w:rFonts w:ascii="Cambria" w:eastAsia="Cambria" w:hAnsi="Cambria" w:cs="Cambria"/>
           </w:rPr>
-          <w:t>https://tbiaglow.github.io/Javasip</w:t>
+          <w:t>https://github.com/tbiaglow/Weightlifting-Tracker</w:t>
         </w:r>
       </w:hyperlink>
-      <w:r>
-        <w:rPr>
-          <w:rFonts w:ascii="Cambria" w:eastAsia="Cambria" w:hAnsi="Cambria" w:cs="Cambria"/>
-        </w:rPr>
-        <w:t xml:space="preserve">  </w:t>
-      </w:r>
     </w:p>
     <w:p>
       <w:pPr>
@@ -814,6 +793,45 @@
           <w:rFonts w:ascii="Arial" w:eastAsia="Arial" w:hAnsi="Arial" w:cs="Arial"/>
         </w:rPr>
       </w:pPr>
+      <w:r>
+        <w:rPr>
+          <w:rFonts w:ascii="Cambria" w:eastAsia="Cambria" w:hAnsi="Cambria" w:cs="Cambria"/>
+        </w:rPr>
+        <w:t>Demo:</w:t>
+      </w:r>
+      <w:r>
+        <w:rPr>
+          <w:rFonts w:ascii="Cambria" w:eastAsia="Cambria" w:hAnsi="Cambria" w:cs="Cambria"/>
+        </w:rPr>
+        <w:t xml:space="preserve"> </w:t>
+      </w:r>
+      <w:hyperlink r:id="rId11" w:history="1">
+        <w:r>
+          <w:rPr>
+            <w:rStyle w:val="Hyperlink"/>
+            <w:rFonts w:ascii="Cambria" w:eastAsia="Cambria" w:hAnsi="Cambria" w:cs="Cambria"/>
+          </w:rPr>
+          <w:t>https://loocate.herokuapp.com/</w:t>
+        </w:r>
+      </w:hyperlink>
+      <w:r>
+        <w:rPr>
+          <w:rFonts w:ascii="Cambria" w:eastAsia="Cambria" w:hAnsi="Cambria" w:cs="Cambria"/>
+        </w:rPr>
+        <w:t xml:space="preserve"> </w:t>
+      </w:r>
+    </w:p>
+    <w:p>
+      <w:pPr>
+        <w:numPr>
+          <w:ilvl w:val="0"/>
+          <w:numId w:val="1"/>
+        </w:numPr>
+        <w:spacing w:after="0" w:line="240" w:lineRule="auto"/>
+        <w:rPr>
+          <w:rFonts w:ascii="Arial" w:eastAsia="Arial" w:hAnsi="Arial" w:cs="Arial"/>
+        </w:rPr>
+      </w:pPr>
       <w:proofErr w:type="spellStart"/>
       <w:r>
         <w:rPr>
@@ -828,7 +846,7 @@
         </w:rPr>
         <w:t xml:space="preserve">:  </w:t>
       </w:r>
-      <w:hyperlink r:id="rId11" w:history="1">
+      <w:hyperlink r:id="rId12" w:history="1">
         <w:r>
           <w:rPr>
             <w:rStyle w:val="Hyperlink"/>
@@ -843,25 +861,116 @@
         </w:rPr>
         <w:t xml:space="preserve"> </w:t>
       </w:r>
-      <w:r>
-        <w:rPr>
-          <w:rFonts w:ascii="Cambria" w:eastAsia="Cambria" w:hAnsi="Cambria" w:cs="Cambria"/>
-        </w:rPr>
-        <w:t>Demo:</w:t>
-      </w:r>
-      <w:r>
-        <w:rPr>
-          <w:rFonts w:ascii="Cambria" w:eastAsia="Cambria" w:hAnsi="Cambria" w:cs="Cambria"/>
+    </w:p>
+    <w:p>
+      <w:pPr>
+        <w:spacing w:after="0" w:line="240" w:lineRule="auto"/>
+        <w:rPr>
+          <w:rFonts w:ascii="Cambria" w:eastAsia="Cambria" w:hAnsi="Cambria" w:cs="Cambria"/>
+        </w:rPr>
+      </w:pPr>
+    </w:p>
+    <w:p>
+      <w:pPr>
+        <w:spacing w:after="0" w:line="240" w:lineRule="auto"/>
+        <w:rPr>
+          <w:rFonts w:ascii="Cambria" w:eastAsia="Cambria" w:hAnsi="Cambria" w:cs="Cambria"/>
+        </w:rPr>
+      </w:pPr>
+      <w:r>
+        <w:rPr>
+          <w:rFonts w:ascii="Cambria" w:eastAsia="Cambria" w:hAnsi="Cambria" w:cs="Cambria"/>
+          <w:b/>
+        </w:rPr>
+        <w:t>Train Scheduler</w:t>
+      </w:r>
+      <w:r>
+        <w:rPr>
+          <w:rFonts w:ascii="Cambria" w:eastAsia="Cambria" w:hAnsi="Cambria" w:cs="Cambria"/>
+          <w:b/>
         </w:rPr>
         <w:t xml:space="preserve"> </w:t>
       </w:r>
-      <w:hyperlink r:id="rId12" w:history="1">
+      <w:r>
+        <w:rPr>
+          <w:rFonts w:ascii="Cambria" w:eastAsia="Cambria" w:hAnsi="Cambria" w:cs="Cambria"/>
+        </w:rPr>
+        <w:t>|</w:t>
+      </w:r>
+      <w:r>
+        <w:rPr>
+          <w:rFonts w:ascii="Cambria" w:eastAsia="Cambria" w:hAnsi="Cambria" w:cs="Cambria"/>
+          <w:b/>
+        </w:rPr>
+        <w:t xml:space="preserve"> Web Developer</w:t>
+      </w:r>
+    </w:p>
+    <w:p>
+      <w:pPr>
+        <w:numPr>
+          <w:ilvl w:val="0"/>
+          <w:numId w:val="1"/>
+        </w:numPr>
+        <w:spacing w:after="0" w:line="240" w:lineRule="auto"/>
+        <w:rPr>
+          <w:rFonts w:ascii="Cambria" w:eastAsia="Cambria" w:hAnsi="Cambria" w:cs="Cambria"/>
+        </w:rPr>
+      </w:pPr>
+      <w:r>
+        <w:rPr>
+          <w:rFonts w:ascii="Cambria" w:eastAsia="Cambria" w:hAnsi="Cambria" w:cs="Cambria"/>
+        </w:rPr>
+        <w:t>Web app that allows the user to store information on train schedules in a database, and calculates the next arrival time of each train</w:t>
+      </w:r>
+    </w:p>
+    <w:p>
+      <w:pPr>
+        <w:numPr>
+          <w:ilvl w:val="0"/>
+          <w:numId w:val="1"/>
+        </w:numPr>
+        <w:spacing w:after="0" w:line="240" w:lineRule="auto"/>
+        <w:rPr>
+          <w:rFonts w:ascii="Cambria" w:eastAsia="Cambria" w:hAnsi="Cambria" w:cs="Cambria"/>
+        </w:rPr>
+      </w:pPr>
+      <w:r>
+        <w:rPr>
+          <w:rFonts w:ascii="Cambria" w:eastAsia="Cambria" w:hAnsi="Cambria" w:cs="Cambria"/>
+        </w:rPr>
+        <w:t xml:space="preserve">Used </w:t>
+      </w:r>
+      <w:r>
+        <w:rPr>
+          <w:rFonts w:ascii="Cambria" w:eastAsia="Cambria" w:hAnsi="Cambria" w:cs="Cambria"/>
+        </w:rPr>
+        <w:t>jQuery, Firebase</w:t>
+      </w:r>
+    </w:p>
+    <w:p>
+      <w:pPr>
+        <w:numPr>
+          <w:ilvl w:val="0"/>
+          <w:numId w:val="1"/>
+        </w:numPr>
+        <w:spacing w:after="0" w:line="240" w:lineRule="auto"/>
+        <w:rPr>
+          <w:rFonts w:ascii="Arial" w:eastAsia="Arial" w:hAnsi="Arial" w:cs="Arial"/>
+        </w:rPr>
+      </w:pPr>
+      <w:r>
+        <w:rPr>
+          <w:rFonts w:ascii="Cambria" w:eastAsia="Cambria" w:hAnsi="Cambria" w:cs="Cambria"/>
+        </w:rPr>
+        <w:t xml:space="preserve">Demo: </w:t>
+      </w:r>
+      <w:hyperlink r:id="rId13" w:history="1">
         <w:r>
           <w:rPr>
             <w:rStyle w:val="Hyperlink"/>
             <w:rFonts w:ascii="Cambria" w:eastAsia="Cambria" w:hAnsi="Cambria" w:cs="Cambria"/>
           </w:rPr>
-          <w:t>https://loocate.herokuapp.com/</w:t>
+          <w:t>https://tbiaglow.github.io/Train-Scheduler</w:t>
         </w:r>
       </w:hyperlink>
       <w:r>
@@ -870,50 +979,6 @@
         </w:rPr>
         <w:t xml:space="preserve"> </w:t>
       </w:r>
-    </w:p>
-    <w:p>
-      <w:pPr>
-        <w:spacing w:after="0" w:line="240" w:lineRule="auto"/>
-        <w:rPr>
-          <w:rFonts w:ascii="Cambria" w:eastAsia="Cambria" w:hAnsi="Cambria" w:cs="Cambria"/>
-        </w:rPr>
-      </w:pPr>
-    </w:p>
-    <w:p>
-      <w:pPr>
-        <w:spacing w:after="0" w:line="240" w:lineRule="auto"/>
-        <w:rPr>
-          <w:rFonts w:ascii="Cambria" w:eastAsia="Cambria" w:hAnsi="Cambria" w:cs="Cambria"/>
-        </w:rPr>
-      </w:pPr>
-      <w:r>
-        <w:rPr>
-          <w:rFonts w:ascii="Cambria" w:eastAsia="Cambria" w:hAnsi="Cambria" w:cs="Cambria"/>
-          <w:b/>
-        </w:rPr>
-        <w:t xml:space="preserve">Minimalist </w:t>
-      </w:r>
-      <w:r>
-        <w:rPr>
-          <w:rFonts w:ascii="Cambria" w:eastAsia="Cambria" w:hAnsi="Cambria" w:cs="Cambria"/>
-        </w:rPr>
-        <w:t>|</w:t>
-      </w:r>
-      <w:r>
-        <w:rPr>
-          <w:rFonts w:ascii="Cambria" w:eastAsia="Cambria" w:hAnsi="Cambria" w:cs="Cambria"/>
-          <w:b/>
-        </w:rPr>
-        <w:t xml:space="preserve"> Web Developer</w:t>
-      </w:r>
-    </w:p>
-    <w:p>
-      <w:pPr>
-        <w:spacing w:after="0" w:line="240" w:lineRule="auto"/>
-        <w:rPr>
-          <w:rFonts w:ascii="Cambria" w:eastAsia="Cambria" w:hAnsi="Cambria" w:cs="Cambria"/>
-        </w:rPr>
-      </w:pPr>
     </w:p>
     <w:p>
       <w:pPr>
@@ -923,48 +988,6 @@
         </w:numPr>
         <w:spacing w:after="0" w:line="240" w:lineRule="auto"/>
         <w:rPr>
-          <w:rFonts w:ascii="Cambria" w:eastAsia="Cambria" w:hAnsi="Cambria" w:cs="Cambria"/>
-        </w:rPr>
-      </w:pPr>
-      <w:r>
-        <w:rPr>
-          <w:rFonts w:ascii="Cambria" w:eastAsia="Cambria" w:hAnsi="Cambria" w:cs="Cambria"/>
-        </w:rPr>
-        <w:t>Web app that allows the user to store information on train schedules in a database, and calculates the next arrival time of each train</w:t>
-      </w:r>
-    </w:p>
-    <w:p>
-      <w:pPr>
-        <w:numPr>
-          <w:ilvl w:val="0"/>
-          <w:numId w:val="1"/>
-        </w:numPr>
-        <w:spacing w:after="0" w:line="240" w:lineRule="auto"/>
-        <w:rPr>
-          <w:rFonts w:ascii="Cambria" w:eastAsia="Cambria" w:hAnsi="Cambria" w:cs="Cambria"/>
-        </w:rPr>
-      </w:pPr>
-      <w:r>
-        <w:rPr>
-          <w:rFonts w:ascii="Cambria" w:eastAsia="Cambria" w:hAnsi="Cambria" w:cs="Cambria"/>
-        </w:rPr>
-        <w:t xml:space="preserve">Used </w:t>
-      </w:r>
-      <w:r>
-        <w:rPr>
-          <w:rFonts w:ascii="Cambria" w:eastAsia="Cambria" w:hAnsi="Cambria" w:cs="Cambria"/>
-        </w:rPr>
-        <w:t>jQuery, Firebase</w:t>
-      </w:r>
-    </w:p>
-    <w:p>
-      <w:pPr>
-        <w:numPr>
-          <w:ilvl w:val="0"/>
-          <w:numId w:val="1"/>
-        </w:numPr>
-        <w:spacing w:after="0" w:line="240" w:lineRule="auto"/>
-        <w:rPr>
           <w:rFonts w:ascii="Arial" w:eastAsia="Arial" w:hAnsi="Arial" w:cs="Arial"/>
         </w:rPr>
       </w:pPr>
@@ -982,7 +1005,7 @@
         </w:rPr>
         <w:t xml:space="preserve">: </w:t>
       </w:r>
-      <w:hyperlink r:id="rId13" w:history="1">
+      <w:hyperlink r:id="rId14" w:history="1">
         <w:r>
           <w:rPr>
             <w:rStyle w:val="Hyperlink"/>
@@ -991,56 +1014,6 @@
           <w:t>https://github.com/tbiaglow/Train-Scheduler</w:t>
         </w:r>
       </w:hyperlink>
-    </w:p>
-    <w:p>
-      <w:pPr>
-        <w:numPr>
-          <w:ilvl w:val="0"/>
-          <w:numId w:val="1"/>
-        </w:numPr>
-        <w:spacing w:after="0" w:line="240" w:lineRule="auto"/>
-        <w:rPr>
-          <w:rFonts w:ascii="Arial" w:eastAsia="Arial" w:hAnsi="Arial" w:cs="Arial"/>
-        </w:rPr>
-      </w:pPr>
-      <w:r>
-        <w:rPr>
-          <w:rFonts w:ascii="Cambria" w:eastAsia="Cambria" w:hAnsi="Cambria" w:cs="Cambria"/>
-        </w:rPr>
-        <w:t>Demo:</w:t>
-      </w:r>
-      <w:r>
-        <w:rPr>
-          <w:rFonts w:ascii="Cambria" w:eastAsia="Cambria" w:hAnsi="Cambria" w:cs="Cambria"/>
-        </w:rPr>
-        <w:t xml:space="preserve"> </w:t>
-      </w:r>
-      <w:hyperlink r:id="rId14" w:history="1">
-        <w:r>
-          <w:rPr>
-            <w:rStyle w:val="Hyperlink"/>
-            <w:rFonts w:ascii="Cambria" w:eastAsia="Cambria" w:hAnsi="Cambria" w:cs="Cambria"/>
-          </w:rPr>
-          <w:t>https://tbiaglow.github.io/Train-Scheduler</w:t>
-        </w:r>
-      </w:hyperlink>
-      <w:r>
-        <w:rPr>
-          <w:rFonts w:ascii="Cambria" w:eastAsia="Cambria" w:hAnsi="Cambria" w:cs="Cambria"/>
-        </w:rPr>
-        <w:t xml:space="preserve"> </w:t>
-      </w:r>
-    </w:p>
-    <w:p>
-      <w:pPr>
-        <w:spacing w:after="0" w:line="240" w:lineRule="auto"/>
-        <w:rPr>
-          <w:rFonts w:ascii="Cambria" w:eastAsia="Cambria" w:hAnsi="Cambria" w:cs="Cambria"/>
-          <w:b/>
-          <w:sz w:val="24"/>
-          <w:szCs w:val="24"/>
-        </w:rPr>
-      </w:pPr>
     </w:p>
     <w:p>
       <w:pPr>
@@ -1213,7 +1186,7 @@
       </w:pPr>
     </w:pPrDefault>
   </w:docDefaults>
-  <w:latentStyles w:defLockedState="0" w:defUIPriority="99" w:defSemiHidden="0" w:defUnhideWhenUsed="0" w:defQFormat="0" w:count="376">
+  <w:latentStyles w:defLockedState="0" w:defUIPriority="99" w:defSemiHidden="0" w:defUnhideWhenUsed="0" w:defQFormat="0" w:count="377">
     <w:lsdException w:name="Normal" w:uiPriority="0" w:qFormat="1"/>
     <w:lsdException w:name="heading 1" w:uiPriority="9" w:qFormat="1"/>
     <w:lsdException w:name="heading 2" w:semiHidden="1" w:uiPriority="9" w:unhideWhenUsed="1" w:qFormat="1"/>
@@ -1319,7 +1292,6 @@
     <w:lsdException w:name="HTML Sample" w:semiHidden="1" w:unhideWhenUsed="1"/>
     <w:lsdException w:name="HTML Typewriter" w:semiHidden="1" w:unhideWhenUsed="1"/>
     <w:lsdException w:name="HTML Variable" w:semiHidden="1" w:unhideWhenUsed="1"/>
-    <w:lsdException w:name="Normal Table" w:semiHidden="1" w:unhideWhenUsed="1"/>
     <w:lsdException w:name="annotation subject" w:semiHidden="1" w:unhideWhenUsed="1"/>
     <w:lsdException w:name="No List" w:semiHidden="1" w:unhideWhenUsed="1"/>
     <w:lsdException w:name="Outline List 1" w:semiHidden="1" w:unhideWhenUsed="1"/>
@@ -1366,10 +1338,8 @@
     <w:lsdException w:name="Table Subtle 2" w:semiHidden="1" w:unhideWhenUsed="1"/>
     <w:lsdException w:name="Table Web 1" w:semiHidden="1" w:unhideWhenUsed="1"/>
     <w:lsdException w:name="Table Web 2" w:semiHidden="1" w:unhideWhenUsed="1"/>
-    <w:lsdException w:name="Table Web 3" w:semiHidden="1" w:unhideWhenUsed="1"/>
     <w:lsdException w:name="Balloon Text" w:semiHidden="1" w:unhideWhenUsed="1"/>
     <w:lsdException w:name="Table Grid" w:uiPriority="39"/>
-    <w:lsdException w:name="Table Theme" w:semiHidden="1" w:unhideWhenUsed="1"/>
     <w:lsdException w:name="Placeholder Text" w:semiHidden="1"/>
     <w:lsdException w:name="No Spacing" w:uiPriority="1" w:qFormat="1"/>
     <w:lsdException w:name="Light Shading" w:uiPriority="60"/>
@@ -1590,6 +1560,7 @@
     <w:lsdException w:name="Hashtag" w:semiHidden="1" w:unhideWhenUsed="1"/>
     <w:lsdException w:name="Unresolved Mention" w:semiHidden="1" w:unhideWhenUsed="1"/>
     <w:lsdException w:name="Smart Link" w:semiHidden="1" w:unhideWhenUsed="1"/>
+    <w:lsdException w:name="Smart Link Error" w:semiHidden="1" w:unhideWhenUsed="1"/>
   </w:latentStyles>
   <w:style w:type="paragraph" w:default="1" w:styleId="Normal">
     <w:name w:val="Normal"/>

</xml_diff>